<commit_message>
added name and button cleanup
</commit_message>
<xml_diff>
--- a/DataVis_NarrativeProject.docx
+++ b/DataVis_NarrativeProject.docx
@@ -8,6 +8,29 @@
       </w:pPr>
       <w:r>
         <w:t>Narrative Visualization</w:t>
+      </w:r>
+    </w:p>
+    <w:p>
+      <w:proofErr w:type="spellStart"/>
+      <w:r>
+        <w:t>Harikrishna</w:t>
+      </w:r>
+      <w:proofErr w:type="spellEnd"/>
+      <w:r>
+        <w:t xml:space="preserve"> Patel (</w:t>
+      </w:r>
+      <w:proofErr w:type="spellStart"/>
+      <w:r>
+        <w:t>netid</w:t>
+      </w:r>
+      <w:proofErr w:type="spellEnd"/>
+      <w:r>
+        <w:t>: hgp3)</w:t>
+      </w:r>
+    </w:p>
+    <w:p>
+      <w:r>
+        <w:t>Email: hgp3@illinois.edu</w:t>
       </w:r>
     </w:p>
     <w:p>
@@ -122,7 +145,11 @@
     </w:p>
     <w:p>
       <w:r>
-        <w:t xml:space="preserve">Moving from each scene is also done via consistent transitions for a given object.  For example, when the next button or previous button is clicked, the main messaging box (blue box) is fading out and faded back in the new location.  The same is applied to any detail data annotations for a data point.  The focus area (dark vs light area) is also handled via a consistent transition across all scenes; </w:t>
+        <w:t xml:space="preserve">Moving from each scene is also done via consistent transitions for a given object.  For example, when the next button or previous button is clicked, the main messaging box (blue box) is fading out and faded back in the new location.  The same is applied to any detail data annotations for a data point.  The focus </w:t>
+      </w:r>
+      <w:r>
+        <w:lastRenderedPageBreak/>
+        <w:t xml:space="preserve">area (dark vs light area) is also handled via a consistent transition across all scenes; </w:t>
       </w:r>
       <w:r>
         <w:rPr>
@@ -164,7 +191,15 @@
         <w:t xml:space="preserve"> the data.  The first scene introduces the narrative using</w:t>
       </w:r>
       <w:r>
-        <w:t xml:space="preserve"> an overview scatterplot chart defined by Total Deaths vs Total Covid+ in the background</w:t>
+        <w:t xml:space="preserve"> an overview scatterplot chart defined by Total Deaths vs Total </w:t>
+      </w:r>
+      <w:proofErr w:type="spellStart"/>
+      <w:r>
+        <w:t>Covid</w:t>
+      </w:r>
+      <w:proofErr w:type="spellEnd"/>
+      <w:r>
+        <w:t>+ in the background</w:t>
       </w:r>
       <w:r>
         <w:t xml:space="preserve">.  The next three scenes point out aspects of the chart.  These observations are used to guide the message of the narrative. </w:t>
@@ -294,7 +329,11 @@
         <w:t>on the scatterplot</w:t>
       </w:r>
       <w:r>
-        <w:t xml:space="preserve"> and the data that is displayed on data point mouse hover in the exploration scene.</w:t>
+        <w:t xml:space="preserve"> and the data that is displayed on data point mouse hover in the exploration </w:t>
+      </w:r>
+      <w:r>
+        <w:lastRenderedPageBreak/>
+        <w:t>scene.</w:t>
       </w:r>
       <w:r>
         <w:t xml:space="preserve">  During the first five scenes the user is </w:t>
@@ -335,7 +374,6 @@
         <w:pStyle w:val="Heading1"/>
       </w:pPr>
       <w:r>
-        <w:lastRenderedPageBreak/>
         <w:t>Triggers</w:t>
       </w:r>
     </w:p>
@@ -516,6 +554,7 @@
         <w:pStyle w:val="Heading2"/>
       </w:pPr>
       <w:r>
+        <w:lastRenderedPageBreak/>
         <w:t>Y Axis Selection</w:t>
       </w:r>
     </w:p>

</xml_diff>

<commit_message>
more proof reading the write up
</commit_message>
<xml_diff>
--- a/DataVis_NarrativeProject.docx
+++ b/DataVis_NarrativeProject.docx
@@ -5,12 +5,16 @@
     <w:p>
       <w:pPr>
         <w:pStyle w:val="Title"/>
+        <w:jc w:val="center"/>
       </w:pPr>
       <w:r>
         <w:t>Narrative Visualization</w:t>
       </w:r>
     </w:p>
     <w:p>
+      <w:pPr>
+        <w:jc w:val="center"/>
+      </w:pPr>
       <w:proofErr w:type="spellStart"/>
       <w:r>
         <w:t>Harikrishna</w:t>
@@ -27,8 +31,9 @@
       <w:r>
         <w:t>: hgp3)</w:t>
       </w:r>
-    </w:p>
-    <w:p>
+      <w:r>
+        <w:t xml:space="preserve"> - </w:t>
+      </w:r>
       <w:r>
         <w:t>Email: hgp3@illinois.edu</w:t>
       </w:r>
@@ -39,11 +44,6 @@
       </w:pPr>
       <w:r>
         <w:t>Overview</w:t>
-      </w:r>
-    </w:p>
-    <w:p>
-      <w:r>
-        <w:t>The narrative is located at the following url:</w:t>
       </w:r>
     </w:p>
     <w:p>
@@ -53,11 +53,19 @@
         </w:rPr>
       </w:pPr>
       <w:r>
-        <w:rPr>
-          <w:color w:val="FF0000"/>
-        </w:rPr>
-        <w:t>&lt;ADD LINK&gt;</w:t>
-      </w:r>
+        <w:t>The narrative is located at the following url:</w:t>
+      </w:r>
+      <w:r>
+        <w:t xml:space="preserve"> </w:t>
+      </w:r>
+      <w:hyperlink r:id="rId5" w:history="1">
+        <w:r>
+          <w:rPr>
+            <w:rStyle w:val="Hyperlink"/>
+          </w:rPr>
+          <w:t>https://hgp33.github.io/data_viz_narrative.html</w:t>
+        </w:r>
+      </w:hyperlink>
     </w:p>
     <w:p>
       <w:r>
@@ -66,7 +74,7 @@
       <w:r>
         <w:t xml:space="preserve"> looks at Covid-19 in the United States.  The data is sourced from </w:t>
       </w:r>
-      <w:hyperlink r:id="rId5" w:history="1">
+      <w:hyperlink r:id="rId6" w:history="1">
         <w:r>
           <w:rPr>
             <w:rStyle w:val="Hyperlink"/>
@@ -99,10 +107,28 @@
         <w:t xml:space="preserve"> the message that the United States is severely impacted by Covid-19, but the impact is not uniform across the United States.  </w:t>
       </w:r>
       <w:r>
-        <w:t xml:space="preserve">The narrative walks the user through the different aspects of the primary overview data.  This data includes the Gating Score, Total Deaths and Total Cases by state.  The narrative guides the users through </w:t>
-      </w:r>
-      <w:r>
-        <w:t>overall status, best states and worst states in the overview.</w:t>
+        <w:t xml:space="preserve">The narrative walks the user through the different aspects of the primary overview data.  This data includes the Gating Score, Total Deaths and Total Cases by state.  The narrative guides the user through </w:t>
+      </w:r>
+      <w:r>
+        <w:t>overall</w:t>
+      </w:r>
+      <w:r>
+        <w:t xml:space="preserve"> Covid-19</w:t>
+      </w:r>
+      <w:r>
+        <w:t xml:space="preserve"> status</w:t>
+      </w:r>
+      <w:r>
+        <w:t xml:space="preserve"> and the </w:t>
+      </w:r>
+      <w:r>
+        <w:t>best</w:t>
+      </w:r>
+      <w:r>
+        <w:t>/worst state highlights</w:t>
+      </w:r>
+      <w:r>
+        <w:t>.</w:t>
       </w:r>
       <w:r>
         <w:t xml:space="preserve"> </w:t>
@@ -111,7 +137,13 @@
         <w:t xml:space="preserve">  </w:t>
       </w:r>
       <w:r>
-        <w:t>It also provides the user and opportunity to explore additional dimensions of Covid-19.</w:t>
+        <w:t>It also provides the user and opportunity to explore additional dimensions of Covid-19</w:t>
+      </w:r>
+      <w:r>
+        <w:t xml:space="preserve"> by state</w:t>
+      </w:r>
+      <w:r>
+        <w:t>.</w:t>
       </w:r>
     </w:p>
     <w:p>
@@ -124,7 +156,19 @@
     </w:p>
     <w:p>
       <w:r>
-        <w:t>The structure used by this narrative is the martini glass.  The narrative starts with five author guided scenes.  In those five scenes the user is not allowed to interact with the data, besides moving through the scenes.  On the last scene the user is allowed to transition to a point where the data is interactive.  The user can see more information by hovering over the data points, such as state name and numerical values for the current plot.  The user can also explore different data by changing the x and y axis of the plot.</w:t>
+        <w:t>The structure used by this narrative is the martini glass.  The narrative starts with five author guided scenes.  In those five scenes the user is not allowed to interact with the data</w:t>
+      </w:r>
+      <w:r>
+        <w:t>; only allowed to navigate between the scenes</w:t>
+      </w:r>
+      <w:r>
+        <w:t xml:space="preserve">.  On the last scene the user is allowed to transition to a point where the data is interactive.  The user can see more information by hovering over the data points, such as state name and numerical values for the current </w:t>
+      </w:r>
+      <w:r>
+        <w:t>scatter</w:t>
+      </w:r>
+      <w:r>
+        <w:t>plot.  The user can also explore different data by changing the x and y axis of the plot.</w:t>
       </w:r>
       <w:r>
         <w:t xml:space="preserve">  At this point the user is also allowed to restart the narrative.</w:t>
@@ -140,16 +184,52 @@
     </w:p>
     <w:p>
       <w:r>
-        <w:t>The guided scenes are all structured in a consistent manner to help the user stay oriented.  Each scene has a blue box with a scene identified, a message from the author and navigation buttons for user to move forward or backward in the story.  The blue color was used to help it stand out from the rest of the material.  Also, in each scene the majority of the scene is darkened and only select areas are full brightness.  This allows the author guide the focus of the user to the subset of the screen that needs attention.  Therefore, as we change between each scene the same dark/light section with the blue box help bring user to right part of the screen without becoming disoriented.</w:t>
-      </w:r>
-    </w:p>
-    <w:p>
-      <w:r>
-        <w:t xml:space="preserve">Moving from each scene is also done via consistent transitions for a given object.  For example, when the next button or previous button is clicked, the main messaging box (blue box) is fading out and faded back in the new location.  The same is applied to any detail data annotations for a data point.  The focus </w:t>
+        <w:t xml:space="preserve">The guided scenes are all structured in a consistent manner to help the user stay oriented.  </w:t>
+      </w:r>
+      <w:r>
+        <w:t>The author driven</w:t>
+      </w:r>
+      <w:r>
+        <w:t xml:space="preserve"> scene</w:t>
+      </w:r>
+      <w:r>
+        <w:t>s</w:t>
+      </w:r>
+      <w:r>
+        <w:t xml:space="preserve"> ha</w:t>
+      </w:r>
+      <w:r>
+        <w:t>ve</w:t>
+      </w:r>
+      <w:r>
+        <w:t xml:space="preserve"> a blue box with a scene </w:t>
+      </w:r>
+      <w:r>
+        <w:t xml:space="preserve">number </w:t>
+      </w:r>
+      <w:r>
+        <w:t xml:space="preserve">identified, a message from the author and navigation buttons for user to move forward or backward in the story.  The blue color was used to help it stand out from the </w:t>
+      </w:r>
+      <w:r>
+        <w:t>scatterplot</w:t>
+      </w:r>
+      <w:r>
+        <w:t>.  Also, in each scene the majority of the scene is darkened and only select areas are full brightness.  This allows the author guide the focus of the user to the subset of the screen that needs attention.  Therefore, as we change between each scene the same dark/light section with the blue box help bring user to right part of the screen without becoming disoriented.</w:t>
+      </w:r>
+      <w:r>
+        <w:t xml:space="preserve">  Throughout the author driven scenes, the scatterplot is held constant to avoid confusing the user and stay focused on the primary data discussed by the author.</w:t>
+      </w:r>
+    </w:p>
+    <w:p>
+      <w:r>
+        <w:t>Also, m</w:t>
+      </w:r>
+      <w:r>
+        <w:t xml:space="preserve">oving from each scene is also done via consistent transitions for a given object.  For example, when the next button or previous button is clicked, the main messaging box (blue box) is fading out and faded back in the new location.  The same is applied to any detail data annotations for a data point.  The </w:t>
       </w:r>
       <w:r>
         <w:lastRenderedPageBreak/>
-        <w:t xml:space="preserve">area (dark vs light area) is also handled via a consistent transition across all scenes; </w:t>
+        <w:t xml:space="preserve">focus area (dark vs light area) is also handled via a consistent transition across all scenes; </w:t>
       </w:r>
       <w:r>
         <w:rPr>
@@ -170,8 +250,6 @@
         <w:t xml:space="preserve"> different timing to order the focus.</w:t>
       </w:r>
     </w:p>
-    <w:p/>
-    <w:p/>
     <w:p>
       <w:pPr>
         <w:pStyle w:val="Heading1"/>
@@ -231,7 +309,13 @@
     </w:p>
     <w:p>
       <w:r>
-        <w:t>The annotations in this narrative follow a consistent template.  In the first five scene’s the entire narrative is made darker; except the areas the user should focus.  Additionally, the message is provided as a new block in a light blue color in every scene</w:t>
+        <w:t xml:space="preserve">The annotations in this narrative follow a consistent template.  In the first five scene’s the entire narrative is made darker; except </w:t>
+      </w:r>
+      <w:r>
+        <w:t>areas that need to be pointed out the user</w:t>
+      </w:r>
+      <w:r>
+        <w:t>.  Additionally, the message is provided as a new block in a light blue color in every scene</w:t>
       </w:r>
       <w:r>
         <w:t xml:space="preserve"> to make it stand a part form the normal data on the chart</w:t>
@@ -243,7 +327,13 @@
         <w:t>key</w:t>
       </w:r>
       <w:r>
-        <w:t xml:space="preserve"> data points are additionally shown with their detailed data, such as State Name.  This detailed data is shown with</w:t>
+        <w:t xml:space="preserve"> data points are additionally shown with their detailed data, such as State </w:t>
+      </w:r>
+      <w:r>
+        <w:t>n</w:t>
+      </w:r>
+      <w:r>
+        <w:t>ame.  This detailed data is shown with</w:t>
       </w:r>
       <w:r>
         <w:t xml:space="preserve"> the</w:t>
@@ -254,6 +344,24 @@
       <w:r>
         <w:t xml:space="preserve">  The detailed data is shown in scene three and four to provide a data view to support to the message given to the user in these scenes.</w:t>
       </w:r>
+      <w:r>
+        <w:t xml:space="preserve">  </w:t>
+      </w:r>
+      <w:r>
+        <w:t>Additionally</w:t>
+      </w:r>
+      <w:r>
+        <w:t xml:space="preserve">, the message in each </w:t>
+      </w:r>
+      <w:r>
+        <w:t>scene</w:t>
+      </w:r>
+      <w:r>
+        <w:t xml:space="preserve"> also highlight specific components </w:t>
+      </w:r>
+      <w:r>
+        <w:t xml:space="preserve">to bring out specific information to the user. </w:t>
+      </w:r>
     </w:p>
     <w:p>
       <w:pPr>
@@ -287,18 +395,39 @@
       <w:r>
         <w:t>The final explore scene does not display this parameter.</w:t>
       </w:r>
+      <w:r>
+        <w:t xml:space="preserve">  This parameter controls what scene is shown to the user.</w:t>
+      </w:r>
     </w:p>
     <w:p>
       <w:pPr>
         <w:pStyle w:val="Heading2"/>
       </w:pPr>
       <w:r>
-        <w:t>Message Box and Text</w:t>
-      </w:r>
-    </w:p>
-    <w:p>
-      <w:r>
-        <w:t>In first five display a message in the ‘blue box’ with navigation buttons (Next/Previous/Explore).  This message is changed based on the scene number and fully removed in the final scene.</w:t>
+        <w:t>Message Box</w:t>
+      </w:r>
+      <w:r>
+        <w:t>/</w:t>
+      </w:r>
+      <w:r>
+        <w:t>Text</w:t>
+      </w:r>
+    </w:p>
+    <w:p>
+      <w:r>
+        <w:t xml:space="preserve">In first five display a message in the ‘blue box’ with navigation buttons (Next/Previous/Explore).  </w:t>
+      </w:r>
+      <w:r>
+        <w:t>The entire</w:t>
+      </w:r>
+      <w:r>
+        <w:t xml:space="preserve"> message</w:t>
+      </w:r>
+      <w:r>
+        <w:t xml:space="preserve"> box/text</w:t>
+      </w:r>
+      <w:r>
+        <w:t xml:space="preserve"> is changed based on the scene number and fully removed in the final scene.</w:t>
       </w:r>
     </w:p>
     <w:p>
@@ -329,29 +458,29 @@
         <w:t>on the scatterplot</w:t>
       </w:r>
       <w:r>
-        <w:t xml:space="preserve"> and the data that is displayed on data point mouse hover in the exploration </w:t>
+        <w:t xml:space="preserve"> and the data that is displayed on data point mouse hover in the exploration scene.</w:t>
+      </w:r>
+      <w:r>
+        <w:t xml:space="preserve">  During the first five scenes the user is </w:t>
+      </w:r>
+      <w:r>
+        <w:t xml:space="preserve">not </w:t>
+      </w:r>
+      <w:r>
+        <w:t>allowed to change the x and y axis</w:t>
+      </w:r>
+      <w:r>
+        <w:t xml:space="preserve"> data field</w:t>
+      </w:r>
+      <w:r>
+        <w:t xml:space="preserve">.  </w:t>
+      </w:r>
+      <w:r>
+        <w:t xml:space="preserve">During </w:t>
       </w:r>
       <w:r>
         <w:lastRenderedPageBreak/>
-        <w:t>scene.</w:t>
-      </w:r>
-      <w:r>
-        <w:t xml:space="preserve">  During the first five scenes the user is </w:t>
-      </w:r>
-      <w:r>
-        <w:t xml:space="preserve">not </w:t>
-      </w:r>
-      <w:r>
-        <w:t>allowed to change the x and y axis</w:t>
-      </w:r>
-      <w:r>
-        <w:t xml:space="preserve"> data field</w:t>
-      </w:r>
-      <w:r>
-        <w:t xml:space="preserve">.  </w:t>
-      </w:r>
-      <w:r>
-        <w:t xml:space="preserve">During this time the </w:t>
+        <w:t xml:space="preserve">this time the </w:t>
       </w:r>
       <w:r>
         <w:t>x axis is set to ‘</w:t>
@@ -368,6 +497,9 @@
       <w:r>
         <w:t>.</w:t>
       </w:r>
+      <w:r>
+        <w:t xml:space="preserve">  In the explore scene the user is allowed to change the x and y axis, which will then reflect in the various components of the visualization.</w:t>
+      </w:r>
     </w:p>
     <w:p>
       <w:pPr>
@@ -375,6 +507,135 @@
       </w:pPr>
       <w:r>
         <w:t>Triggers</w:t>
+      </w:r>
+    </w:p>
+    <w:p>
+      <w:pPr>
+        <w:pStyle w:val="Heading2"/>
+      </w:pPr>
+      <w:r>
+        <w:t>Next Button</w:t>
+      </w:r>
+    </w:p>
+    <w:p>
+      <w:r>
+        <w:t>In the first four scenes the user is provide</w:t>
+      </w:r>
+      <w:r>
+        <w:t>d</w:t>
+      </w:r>
+      <w:r>
+        <w:t xml:space="preserve"> a ‘Next’ button</w:t>
+      </w:r>
+      <w:r>
+        <w:t>.  This button will increase the scene number by one and transition to the next scene.</w:t>
+      </w:r>
+    </w:p>
+    <w:p>
+      <w:pPr>
+        <w:pStyle w:val="Heading2"/>
+      </w:pPr>
+      <w:r>
+        <w:t>Previous Button</w:t>
+      </w:r>
+    </w:p>
+    <w:p>
+      <w:r>
+        <w:t>In scene two through five the user is provided a ‘Previous’ button.  This button will decrease the scene number by one and transition to the previous scene.</w:t>
+      </w:r>
+    </w:p>
+    <w:p>
+      <w:pPr>
+        <w:pStyle w:val="Heading2"/>
+      </w:pPr>
+      <w:r>
+        <w:t>Explore Button</w:t>
+      </w:r>
+    </w:p>
+    <w:p>
+      <w:r>
+        <w:t>In scene five, the user is provided an ‘Explore’ button.  This will allow the user to move to the state where they can explore data in more detail.  This action will increase the scene number by one and enable the use of the restart narrative button, x axis selection and y axis selection.  It will also allow the user to mouse hover over the data points to see more detailed information.</w:t>
+      </w:r>
+    </w:p>
+    <w:p>
+      <w:pPr>
+        <w:pStyle w:val="Heading2"/>
+      </w:pPr>
+      <w:r>
+        <w:t>Restart Narrative Button</w:t>
+      </w:r>
+    </w:p>
+    <w:p>
+      <w:r>
+        <w:t xml:space="preserve">This button functionality is provided to user only in the explore scene.  It sets the scene number back to one and changes the x axis and y axis to </w:t>
+      </w:r>
+      <w:r>
+        <w:t>‘TOTAL COVID+’</w:t>
+      </w:r>
+      <w:r>
+        <w:t xml:space="preserve"> and</w:t>
+      </w:r>
+      <w:r>
+        <w:t xml:space="preserve"> ‘TOTAL DEATHS’</w:t>
+      </w:r>
+      <w:r>
+        <w:t>, respectively.  It also disables the use of the restart narrative button, x axis selection, y axis selection and mouse over data point options.</w:t>
+      </w:r>
+    </w:p>
+    <w:p>
+      <w:pPr>
+        <w:pStyle w:val="Heading2"/>
+      </w:pPr>
+      <w:r>
+        <w:t>X Axis Selection</w:t>
+      </w:r>
+    </w:p>
+    <w:p>
+      <w:r>
+        <w:t xml:space="preserve">This </w:t>
+      </w:r>
+      <w:r>
+        <w:t>drop-down menu</w:t>
+      </w:r>
+      <w:r>
+        <w:t xml:space="preserve"> functionality is provided to user only in the explore scene.  It allows the user to select the x axis data field from a list of data fields. Once changed the scatterplot points</w:t>
+      </w:r>
+      <w:r>
+        <w:t xml:space="preserve">, </w:t>
+      </w:r>
+      <w:r>
+        <w:t>plot labels</w:t>
+      </w:r>
+      <w:r>
+        <w:t xml:space="preserve"> and</w:t>
+      </w:r>
+      <w:r>
+        <w:t xml:space="preserve"> mouse over detail data</w:t>
+      </w:r>
+      <w:r>
+        <w:t xml:space="preserve"> will be updated to reflect the selection.</w:t>
+      </w:r>
+    </w:p>
+    <w:p>
+      <w:pPr>
+        <w:pStyle w:val="Heading2"/>
+      </w:pPr>
+      <w:r>
+        <w:t>Y Axis Selection</w:t>
+      </w:r>
+    </w:p>
+    <w:p>
+      <w:r>
+        <w:t xml:space="preserve">This drop-down menu functionality is provided to user only in the explore scene.  </w:t>
+      </w:r>
+      <w:r>
+        <w:t xml:space="preserve">It allows the user to select the y axis data field from a list of data fields. </w:t>
+      </w:r>
+      <w:r>
+        <w:t xml:space="preserve"> </w:t>
+      </w:r>
+      <w:r>
+        <w:t>Once changed the scatterplot points, plot labels and mouse over detail data will be updated to reflect the selection.</w:t>
       </w:r>
     </w:p>
     <w:p>
@@ -396,173 +657,78 @@
     </w:p>
     <w:p>
       <w:r>
-        <w:t>Each</w:t>
-      </w:r>
-      <w:r>
-        <w:t xml:space="preserve"> trigger’s</w:t>
-      </w:r>
-      <w:r>
-        <w:t xml:space="preserve"> shown as buttons</w:t>
+        <w:t>Each trigger shown as buttons provides affordances to the user a similar manner.  All of the triggers appear raised when the user is allowed to click on them and not when the trigger is disabled.  They also have border highlighting when the user moves the mouse over the given trigger when the trigger is enabled; to provide additional feedback that the this is</w:t>
+      </w:r>
+      <w:r>
+        <w:t xml:space="preserve"> a</w:t>
+      </w:r>
+      <w:r>
+        <w:t xml:space="preserve"> trigger meant for the user.  For example, the Restart Narrative button is not raised and does not provide any border highlighting to invite the user to interact with it in the first five scenes.  The Restart Narrative button in the explore stage appear</w:t>
+      </w:r>
+      <w:r>
+        <w:t>s</w:t>
+      </w:r>
+      <w:r>
+        <w:t xml:space="preserve"> raised and provide border highlighting because it is enabled for the user interact</w:t>
+      </w:r>
+      <w:r>
+        <w:t>ion</w:t>
+      </w:r>
+      <w:r>
+        <w:t xml:space="preserve">.  </w:t>
+      </w:r>
+    </w:p>
+    <w:p>
+      <w:r>
+        <w:lastRenderedPageBreak/>
+        <w:t>For the x and y axis selection triggers, there is also a ‘down’ arrow to hint there are more options that may be selected.</w:t>
+      </w:r>
+      <w:r>
+        <w:t xml:space="preserve">  </w:t>
+      </w:r>
+      <w:r>
+        <w:t>Again, th</w:t>
+      </w:r>
+      <w:r>
+        <w:t>ese</w:t>
+      </w:r>
+      <w:r>
+        <w:t xml:space="preserve"> trigger</w:t>
+      </w:r>
+      <w:r>
+        <w:t>s</w:t>
       </w:r>
       <w:r>
         <w:t xml:space="preserve"> </w:t>
       </w:r>
       <w:r>
-        <w:t xml:space="preserve">provides </w:t>
-      </w:r>
-      <w:r>
-        <w:t>affordances</w:t>
-      </w:r>
-      <w:r>
-        <w:t xml:space="preserve"> to the user</w:t>
-      </w:r>
-      <w:r>
-        <w:t xml:space="preserve"> a similar manner.  All of the triggers appear raised when the user is allowed to click on them and not when the </w:t>
-      </w:r>
-      <w:r>
-        <w:t>trigger</w:t>
-      </w:r>
-      <w:r>
-        <w:t xml:space="preserve"> is disabled.  They also have some border highlighting when the user moves the mouse over the given trigger when the trigger is enabled</w:t>
-      </w:r>
-      <w:r>
-        <w:t>; to provide additional feedback that the this is trigger meant for the user</w:t>
-      </w:r>
-      <w:r>
-        <w:t xml:space="preserve">.  For example, the Restart Narrative button is not raised and does not provide any border highlighting to invite the user to interact with it in the first five scenes.  The Restart Narrative button in the explore stage does appear raised and provide border highlighting because it is enabled for the user to interact.  </w:t>
-      </w:r>
-    </w:p>
-    <w:p>
-      <w:r>
-        <w:t>For the</w:t>
-      </w:r>
-      <w:r>
-        <w:t xml:space="preserve"> x and y axis selection triggers</w:t>
-      </w:r>
-      <w:r>
-        <w:t>, there is also a ‘down’ arrow to hint there are more options that may be selected.  Again</w:t>
-      </w:r>
-      <w:r>
-        <w:t>,</w:t>
-      </w:r>
-      <w:r>
-        <w:t xml:space="preserve"> this trigger is non-responsive when not available to the user and visually dulled to indicate it is not available.</w:t>
-      </w:r>
-    </w:p>
-    <w:p>
-      <w:r>
-        <w:t xml:space="preserve">Note: The </w:t>
-      </w:r>
-      <w:r>
-        <w:t>appearance</w:t>
-      </w:r>
-      <w:r>
-        <w:t xml:space="preserve"> of the affordance may vary based on web </w:t>
-      </w:r>
-      <w:r>
-        <w:t>browsers.</w:t>
-      </w:r>
-    </w:p>
-    <w:p>
-      <w:pPr>
-        <w:pStyle w:val="Heading2"/>
-      </w:pPr>
-      <w:r>
-        <w:t>Next Button</w:t>
-      </w:r>
-    </w:p>
-    <w:p>
-      <w:r>
-        <w:t>In the first four scenes the user is provide</w:t>
-      </w:r>
-      <w:r>
-        <w:t>d</w:t>
-      </w:r>
-      <w:r>
-        <w:t xml:space="preserve"> a ‘Next’ button</w:t>
-      </w:r>
-      <w:r>
-        <w:t>.  This button will increase the scene number by one and transition to the next scene.</w:t>
-      </w:r>
-    </w:p>
-    <w:p>
-      <w:pPr>
-        <w:pStyle w:val="Heading2"/>
-      </w:pPr>
-      <w:r>
-        <w:t>Previous Button</w:t>
-      </w:r>
-    </w:p>
-    <w:p>
-      <w:r>
-        <w:t>In scene two through five the user is provided a ‘Previous’ button.  This button will decrease the scene number by one and transition to the previous scene.</w:t>
-      </w:r>
-    </w:p>
-    <w:p>
-      <w:pPr>
-        <w:pStyle w:val="Heading2"/>
-      </w:pPr>
-      <w:r>
-        <w:t>Explore Button</w:t>
-      </w:r>
-    </w:p>
-    <w:p>
-      <w:r>
-        <w:t>In scene five, the user is provided an ‘Explore’ button.  This will allow the user to move to the state where they can explore data in more detail.  This action will increase the scene number by one and enable the use of the restart narrative button, x axis selection and y axis selection.  It will also allow the user to mouse hover over the data points to see more detailed information.</w:t>
-      </w:r>
-    </w:p>
-    <w:p>
-      <w:pPr>
-        <w:pStyle w:val="Heading2"/>
-      </w:pPr>
-      <w:r>
-        <w:t>Restart Narrative Button</w:t>
-      </w:r>
-    </w:p>
-    <w:p>
-      <w:r>
-        <w:t xml:space="preserve">This button functionality is provided to user only in the explore scene.  It sets the scene number back to one and changes the x axis and y axis to </w:t>
-      </w:r>
-      <w:r>
-        <w:t>‘TOTAL COVID+’</w:t>
-      </w:r>
-      <w:r>
-        <w:t xml:space="preserve"> and</w:t>
-      </w:r>
-      <w:r>
-        <w:t xml:space="preserve"> ‘TOTAL DEATHS’</w:t>
-      </w:r>
-      <w:r>
-        <w:t>, respectively.  It also disables the use of the restart narrative button, x axis selection, y axis selection and mouse over data point options.</w:t>
-      </w:r>
-    </w:p>
-    <w:p>
-      <w:pPr>
-        <w:pStyle w:val="Heading2"/>
-      </w:pPr>
-      <w:r>
-        <w:t>X Axis Selection</w:t>
-      </w:r>
-    </w:p>
-    <w:p>
-      <w:r>
-        <w:t>This button functionality is provided to user only in the explore scene.  It allows the user to select the x axis data field from a list of data fields. Once changed the scatterplot points and plot labels will be updated to reflect the selection.</w:t>
-      </w:r>
-    </w:p>
-    <w:p>
-      <w:pPr>
-        <w:pStyle w:val="Heading2"/>
-      </w:pPr>
-      <w:r>
-        <w:lastRenderedPageBreak/>
-        <w:t>Y Axis Selection</w:t>
-      </w:r>
-    </w:p>
-    <w:p>
-      <w:r>
-        <w:t>This button functionality is provided to user only in the explore scene.  It allows the user to select the y axis data field from a list of data fields. Once changed the scatterplot points and plot labels will be updated to reflect the selection.</w:t>
-      </w:r>
-    </w:p>
+        <w:t>are</w:t>
+      </w:r>
+      <w:r>
+        <w:t xml:space="preserve"> non-responsive</w:t>
+      </w:r>
+      <w:r>
+        <w:t xml:space="preserve"> </w:t>
+      </w:r>
+      <w:r>
+        <w:t>and visually dulled</w:t>
+      </w:r>
+      <w:r>
+        <w:t xml:space="preserve"> when they are not available for user interaction.</w:t>
+      </w:r>
+    </w:p>
+    <w:p>
+      <w:r>
+        <w:t xml:space="preserve">Note: The appearance of the affordance </w:t>
+      </w:r>
+      <w:r>
+        <w:t xml:space="preserve">measures </w:t>
+      </w:r>
+      <w:r>
+        <w:t>may vary based on web browsers.</w:t>
+      </w:r>
+    </w:p>
+    <w:p/>
     <w:sectPr>
       <w:pgSz w:w="12240" w:h="15840"/>
       <w:pgMar w:top="1440" w:right="1440" w:bottom="1440" w:left="1440" w:header="720" w:footer="720" w:gutter="0"/>

</xml_diff>